<commit_message>
Actualización ejecucion pruebas - evidencia
</commit_message>
<xml_diff>
--- a/Ejecución y Pruebas.docx
+++ b/Ejecución y Pruebas.docx
@@ -620,7 +620,6 @@
         <w:t xml:space="preserve">&lt;T&gt; requiere cuatro métodos fundamentales: </w:t>
       </w:r>
       <w:proofErr w:type="spellStart"/>
-      <w:proofErr w:type="gramStart"/>
       <w:r>
         <w:rPr>
           <w:rFonts w:ascii="Arial" w:hAnsi="Arial" w:cs="Arial"/>
@@ -632,17 +631,9 @@
         <w:rPr>
           <w:rFonts w:ascii="Arial" w:hAnsi="Arial" w:cs="Arial"/>
         </w:rPr>
-        <w:t>(</w:t>
-      </w:r>
-      <w:proofErr w:type="gramEnd"/>
-      <w:r>
-        <w:rPr>
-          <w:rFonts w:ascii="Arial" w:hAnsi="Arial" w:cs="Arial"/>
-        </w:rPr>
-        <w:t xml:space="preserve">) para inicializar la suscripción, </w:t>
-      </w:r>
-      <w:proofErr w:type="spellStart"/>
-      <w:proofErr w:type="gramStart"/>
+        <w:t xml:space="preserve">() para inicializar la suscripción, </w:t>
+      </w:r>
+      <w:proofErr w:type="spellStart"/>
       <w:r>
         <w:rPr>
           <w:rFonts w:ascii="Arial" w:hAnsi="Arial" w:cs="Arial"/>
@@ -654,17 +645,9 @@
         <w:rPr>
           <w:rFonts w:ascii="Arial" w:hAnsi="Arial" w:cs="Arial"/>
         </w:rPr>
-        <w:t>(</w:t>
-      </w:r>
-      <w:proofErr w:type="gramEnd"/>
-      <w:r>
-        <w:rPr>
-          <w:rFonts w:ascii="Arial" w:hAnsi="Arial" w:cs="Arial"/>
-        </w:rPr>
-        <w:t xml:space="preserve">) para procesar cada elemento, </w:t>
-      </w:r>
-      <w:proofErr w:type="spellStart"/>
-      <w:proofErr w:type="gramStart"/>
+        <w:t xml:space="preserve">() para procesar cada elemento, </w:t>
+      </w:r>
+      <w:proofErr w:type="spellStart"/>
       <w:r>
         <w:rPr>
           <w:rFonts w:ascii="Arial" w:hAnsi="Arial" w:cs="Arial"/>
@@ -676,17 +659,9 @@
         <w:rPr>
           <w:rFonts w:ascii="Arial" w:hAnsi="Arial" w:cs="Arial"/>
         </w:rPr>
-        <w:t>(</w:t>
-      </w:r>
-      <w:proofErr w:type="gramEnd"/>
-      <w:r>
-        <w:rPr>
-          <w:rFonts w:ascii="Arial" w:hAnsi="Arial" w:cs="Arial"/>
-        </w:rPr>
-        <w:t xml:space="preserve">) para manejar excepciones, y </w:t>
-      </w:r>
-      <w:proofErr w:type="spellStart"/>
-      <w:proofErr w:type="gramStart"/>
+        <w:t xml:space="preserve">() para manejar excepciones, y </w:t>
+      </w:r>
+      <w:proofErr w:type="spellStart"/>
       <w:r>
         <w:rPr>
           <w:rFonts w:ascii="Arial" w:hAnsi="Arial" w:cs="Arial"/>
@@ -698,14 +673,7 @@
         <w:rPr>
           <w:rFonts w:ascii="Arial" w:hAnsi="Arial" w:cs="Arial"/>
         </w:rPr>
-        <w:t>(</w:t>
-      </w:r>
-      <w:proofErr w:type="gramEnd"/>
-      <w:r>
-        <w:rPr>
-          <w:rFonts w:ascii="Arial" w:hAnsi="Arial" w:cs="Arial"/>
-        </w:rPr>
-        <w:t xml:space="preserve">) para finalizar el flujo. El </w:t>
+        <w:t xml:space="preserve">() para finalizar el flujo. El </w:t>
       </w:r>
       <w:proofErr w:type="spellStart"/>
       <w:r>
@@ -722,7 +690,6 @@
         <w:t xml:space="preserve"> se implementa mediante </w:t>
       </w:r>
       <w:proofErr w:type="spellStart"/>
-      <w:proofErr w:type="gramStart"/>
       <w:r>
         <w:rPr>
           <w:rFonts w:ascii="Arial" w:hAnsi="Arial" w:cs="Arial"/>
@@ -730,7 +697,6 @@
         <w:t>subscription.request</w:t>
       </w:r>
       <w:proofErr w:type="spellEnd"/>
-      <w:proofErr w:type="gramEnd"/>
       <w:r>
         <w:rPr>
           <w:rFonts w:ascii="Arial" w:hAnsi="Arial" w:cs="Arial"/>
@@ -936,7 +902,6 @@
         </w:rPr>
         <w:t xml:space="preserve"> mediante el método </w:t>
       </w:r>
-      <w:proofErr w:type="gramStart"/>
       <w:r>
         <w:rPr>
           <w:rFonts w:ascii="Arial" w:hAnsi="Arial" w:cs="Arial"/>
@@ -949,14 +914,7 @@
         <w:rPr>
           <w:rFonts w:ascii="Arial" w:hAnsi="Arial" w:cs="Arial"/>
         </w:rPr>
-        <w:t>(</w:t>
-      </w:r>
-      <w:proofErr w:type="gramEnd"/>
-      <w:r>
-        <w:rPr>
-          <w:rFonts w:ascii="Arial" w:hAnsi="Arial" w:cs="Arial"/>
-        </w:rPr>
-        <w:t xml:space="preserve">). Este punto valida que el flujo reactivo se inicialice </w:t>
+        <w:t xml:space="preserve">(). Este punto valida que el flujo reactivo se inicialice </w:t>
       </w:r>
       <w:r>
         <w:rPr>
@@ -1099,13 +1057,7 @@
         <w:rPr>
           <w:rFonts w:ascii="Arial" w:hAnsi="Arial" w:cs="Arial"/>
         </w:rPr>
-        <w:t xml:space="preserve">para obtener y evidencia la suscripción al flujo reactivo </w:t>
-      </w:r>
-      <w:r>
-        <w:rPr>
-          <w:rFonts w:ascii="Arial" w:hAnsi="Arial" w:cs="Arial"/>
-        </w:rPr>
-        <w:t>http://localhost:8080/reactive/orders/demo</w:t>
+        <w:t>para obtener y evidencia la suscripción al flujo reactivo http://localhost:8080/reactive/orders/demo</w:t>
       </w:r>
     </w:p>
     <w:p>
@@ -1119,6 +1071,7 @@
       <w:r>
         <w:rPr>
           <w:rFonts w:ascii="Arial" w:hAnsi="Arial" w:cs="Arial"/>
+          <w:noProof/>
         </w:rPr>
         <w:drawing>
           <wp:inline distT="0" distB="0" distL="0" distR="0" wp14:anchorId="14F948E7" wp14:editId="541372EB">
@@ -1168,6 +1121,7 @@
       <w:r>
         <w:rPr>
           <w:rFonts w:ascii="Arial" w:hAnsi="Arial" w:cs="Arial"/>
+          <w:noProof/>
         </w:rPr>
         <w:drawing>
           <wp:inline distT="0" distB="0" distL="0" distR="0" wp14:anchorId="3CD26936" wp14:editId="64F154EF">
@@ -1208,6 +1162,387 @@
     </w:p>
     <w:p>
       <w:pPr>
+        <w:spacing w:line="360" w:lineRule="auto"/>
+        <w:rPr>
+          <w:rFonts w:ascii="Arial" w:hAnsi="Arial" w:cs="Arial"/>
+          <w:b/>
+          <w:bCs/>
+        </w:rPr>
+      </w:pPr>
+      <w:r>
+        <w:rPr>
+          <w:rFonts w:ascii="Arial" w:hAnsi="Arial" w:cs="Arial"/>
+          <w:b/>
+          <w:bCs/>
+        </w:rPr>
+        <w:t xml:space="preserve">Verificación de </w:t>
+      </w:r>
+      <w:proofErr w:type="spellStart"/>
+      <w:r>
+        <w:rPr>
+          <w:rFonts w:ascii="Arial" w:hAnsi="Arial" w:cs="Arial"/>
+          <w:b/>
+          <w:bCs/>
+        </w:rPr>
+        <w:t>OnError</w:t>
+      </w:r>
+      <w:proofErr w:type="spellEnd"/>
+      <w:r>
+        <w:rPr>
+          <w:rFonts w:ascii="Arial" w:hAnsi="Arial" w:cs="Arial"/>
+          <w:b/>
+          <w:bCs/>
+        </w:rPr>
+        <w:t>:</w:t>
+      </w:r>
+    </w:p>
+    <w:p>
+      <w:pPr>
+        <w:spacing w:line="360" w:lineRule="auto"/>
+        <w:rPr>
+          <w:rFonts w:ascii="Arial" w:hAnsi="Arial" w:cs="Arial"/>
+        </w:rPr>
+      </w:pPr>
+      <w:hyperlink r:id="rId8" w:history="1">
+        <w:r>
+          <w:rPr>
+            <w:rStyle w:val="Hipervnculo"/>
+            <w:rFonts w:ascii="Arial" w:hAnsi="Arial" w:cs="Arial"/>
+          </w:rPr>
+          <w:t>http://localhost:8080/reactive/recovery/order?price=0&amp;quantity=2&amp;stock=10</w:t>
+        </w:r>
+      </w:hyperlink>
+    </w:p>
+    <w:p>
+      <w:pPr>
+        <w:spacing w:line="360" w:lineRule="auto"/>
+        <w:jc w:val="center"/>
+        <w:rPr>
+          <w:rFonts w:ascii="Arial" w:hAnsi="Arial" w:cs="Arial"/>
+        </w:rPr>
+      </w:pPr>
+      <w:r>
+        <w:rPr>
+          <w:rFonts w:ascii="Arial" w:hAnsi="Arial" w:cs="Arial"/>
+        </w:rPr>
+        <w:lastRenderedPageBreak/>
+        <w:drawing>
+          <wp:inline distT="0" distB="0" distL="0" distR="0" wp14:anchorId="10B8A0CE" wp14:editId="480D01F9">
+            <wp:extent cx="4724400" cy="2121091"/>
+            <wp:effectExtent l="0" t="0" r="0" b="0"/>
+            <wp:docPr id="519674132" name="Imagen 1"/>
+            <wp:cNvGraphicFramePr>
+              <a:graphicFrameLocks xmlns:a="http://schemas.openxmlformats.org/drawingml/2006/main" noChangeAspect="1"/>
+            </wp:cNvGraphicFramePr>
+            <a:graphic xmlns:a="http://schemas.openxmlformats.org/drawingml/2006/main">
+              <a:graphicData uri="http://schemas.openxmlformats.org/drawingml/2006/picture">
+                <pic:pic xmlns:pic="http://schemas.openxmlformats.org/drawingml/2006/picture">
+                  <pic:nvPicPr>
+                    <pic:cNvPr id="519674132" name=""/>
+                    <pic:cNvPicPr/>
+                  </pic:nvPicPr>
+                  <pic:blipFill>
+                    <a:blip r:embed="rId9"/>
+                    <a:stretch>
+                      <a:fillRect/>
+                    </a:stretch>
+                  </pic:blipFill>
+                  <pic:spPr>
+                    <a:xfrm>
+                      <a:off x="0" y="0"/>
+                      <a:ext cx="4735970" cy="2126285"/>
+                    </a:xfrm>
+                    <a:prstGeom prst="rect">
+                      <a:avLst/>
+                    </a:prstGeom>
+                  </pic:spPr>
+                </pic:pic>
+              </a:graphicData>
+            </a:graphic>
+          </wp:inline>
+        </w:drawing>
+      </w:r>
+    </w:p>
+    <w:p>
+      <w:pPr>
+        <w:spacing w:line="360" w:lineRule="auto"/>
+        <w:jc w:val="center"/>
+        <w:rPr>
+          <w:rFonts w:ascii="Arial" w:hAnsi="Arial" w:cs="Arial"/>
+        </w:rPr>
+      </w:pPr>
+      <w:r>
+        <w:rPr>
+          <w:rFonts w:ascii="Arial" w:hAnsi="Arial" w:cs="Arial"/>
+        </w:rPr>
+        <w:drawing>
+          <wp:inline distT="0" distB="0" distL="0" distR="0" wp14:anchorId="0EE61DA8" wp14:editId="24223C7D">
+            <wp:extent cx="4998720" cy="730058"/>
+            <wp:effectExtent l="0" t="0" r="0" b="0"/>
+            <wp:docPr id="1387312497" name="Imagen 1" descr="Interfaz de usuario gráfica&#10;&#10;El contenido generado por IA puede ser incorrecto."/>
+            <wp:cNvGraphicFramePr>
+              <a:graphicFrameLocks xmlns:a="http://schemas.openxmlformats.org/drawingml/2006/main" noChangeAspect="1"/>
+            </wp:cNvGraphicFramePr>
+            <a:graphic xmlns:a="http://schemas.openxmlformats.org/drawingml/2006/main">
+              <a:graphicData uri="http://schemas.openxmlformats.org/drawingml/2006/picture">
+                <pic:pic xmlns:pic="http://schemas.openxmlformats.org/drawingml/2006/picture">
+                  <pic:nvPicPr>
+                    <pic:cNvPr id="1387312497" name="Imagen 1" descr="Interfaz de usuario gráfica&#10;&#10;El contenido generado por IA puede ser incorrecto."/>
+                    <pic:cNvPicPr/>
+                  </pic:nvPicPr>
+                  <pic:blipFill>
+                    <a:blip r:embed="rId10"/>
+                    <a:stretch>
+                      <a:fillRect/>
+                    </a:stretch>
+                  </pic:blipFill>
+                  <pic:spPr>
+                    <a:xfrm>
+                      <a:off x="0" y="0"/>
+                      <a:ext cx="5010134" cy="731725"/>
+                    </a:xfrm>
+                    <a:prstGeom prst="rect">
+                      <a:avLst/>
+                    </a:prstGeom>
+                  </pic:spPr>
+                </pic:pic>
+              </a:graphicData>
+            </a:graphic>
+          </wp:inline>
+        </w:drawing>
+      </w:r>
+    </w:p>
+    <w:p>
+      <w:pPr>
+        <w:spacing w:line="360" w:lineRule="auto"/>
+        <w:rPr>
+          <w:rFonts w:ascii="Arial" w:hAnsi="Arial" w:cs="Arial"/>
+        </w:rPr>
+      </w:pPr>
+      <w:r>
+        <w:rPr>
+          <w:rFonts w:ascii="Arial" w:hAnsi="Arial" w:cs="Arial"/>
+        </w:rPr>
+        <w:t xml:space="preserve">Validación de </w:t>
+      </w:r>
+      <w:proofErr w:type="spellStart"/>
+      <w:r>
+        <w:rPr>
+          <w:rFonts w:ascii="Arial" w:hAnsi="Arial" w:cs="Arial"/>
+        </w:rPr>
+        <w:t>stok</w:t>
+      </w:r>
+      <w:proofErr w:type="spellEnd"/>
+    </w:p>
+    <w:p>
+      <w:pPr>
+        <w:spacing w:line="360" w:lineRule="auto"/>
+        <w:rPr>
+          <w:rFonts w:ascii="Arial" w:hAnsi="Arial" w:cs="Arial"/>
+        </w:rPr>
+      </w:pPr>
+      <w:r>
+        <w:rPr>
+          <w:rFonts w:ascii="Arial" w:hAnsi="Arial" w:cs="Arial"/>
+        </w:rPr>
+        <w:drawing>
+          <wp:inline distT="0" distB="0" distL="0" distR="0" wp14:anchorId="268B9DD6" wp14:editId="1EF5D99E">
+            <wp:extent cx="5120640" cy="2297183"/>
+            <wp:effectExtent l="0" t="0" r="3810" b="8255"/>
+            <wp:docPr id="931313860" name="Imagen 1" descr="Interfaz de usuario gráfica, Texto, Aplicación, Correo electrónico&#10;&#10;El contenido generado por IA puede ser incorrecto."/>
+            <wp:cNvGraphicFramePr>
+              <a:graphicFrameLocks xmlns:a="http://schemas.openxmlformats.org/drawingml/2006/main" noChangeAspect="1"/>
+            </wp:cNvGraphicFramePr>
+            <a:graphic xmlns:a="http://schemas.openxmlformats.org/drawingml/2006/main">
+              <a:graphicData uri="http://schemas.openxmlformats.org/drawingml/2006/picture">
+                <pic:pic xmlns:pic="http://schemas.openxmlformats.org/drawingml/2006/picture">
+                  <pic:nvPicPr>
+                    <pic:cNvPr id="931313860" name="Imagen 1" descr="Interfaz de usuario gráfica, Texto, Aplicación, Correo electrónico&#10;&#10;El contenido generado por IA puede ser incorrecto."/>
+                    <pic:cNvPicPr/>
+                  </pic:nvPicPr>
+                  <pic:blipFill>
+                    <a:blip r:embed="rId11"/>
+                    <a:stretch>
+                      <a:fillRect/>
+                    </a:stretch>
+                  </pic:blipFill>
+                  <pic:spPr>
+                    <a:xfrm>
+                      <a:off x="0" y="0"/>
+                      <a:ext cx="5133504" cy="2302954"/>
+                    </a:xfrm>
+                    <a:prstGeom prst="rect">
+                      <a:avLst/>
+                    </a:prstGeom>
+                  </pic:spPr>
+                </pic:pic>
+              </a:graphicData>
+            </a:graphic>
+          </wp:inline>
+        </w:drawing>
+      </w:r>
+    </w:p>
+    <w:p>
+      <w:pPr>
+        <w:spacing w:line="360" w:lineRule="auto"/>
+        <w:rPr>
+          <w:rFonts w:ascii="Arial" w:hAnsi="Arial" w:cs="Arial"/>
+        </w:rPr>
+      </w:pPr>
+      <w:r>
+        <w:rPr>
+          <w:rFonts w:ascii="Arial" w:hAnsi="Arial" w:cs="Arial"/>
+        </w:rPr>
+        <w:t xml:space="preserve">Stock insuficiente (cantidad mayor a </w:t>
+      </w:r>
+      <w:proofErr w:type="spellStart"/>
+      <w:r>
+        <w:rPr>
+          <w:rFonts w:ascii="Arial" w:hAnsi="Arial" w:cs="Arial"/>
+        </w:rPr>
+        <w:t>estock</w:t>
+      </w:r>
+      <w:proofErr w:type="spellEnd"/>
+      <w:r>
+        <w:rPr>
+          <w:rFonts w:ascii="Arial" w:hAnsi="Arial" w:cs="Arial"/>
+        </w:rPr>
+        <w:t>)</w:t>
+      </w:r>
+    </w:p>
+    <w:p>
+      <w:pPr>
+        <w:spacing w:line="360" w:lineRule="auto"/>
+        <w:jc w:val="center"/>
+        <w:rPr>
+          <w:rFonts w:ascii="Arial" w:hAnsi="Arial" w:cs="Arial"/>
+        </w:rPr>
+      </w:pPr>
+      <w:r>
+        <w:rPr>
+          <w:rFonts w:ascii="Arial" w:hAnsi="Arial" w:cs="Arial"/>
+        </w:rPr>
+        <w:drawing>
+          <wp:inline distT="0" distB="0" distL="0" distR="0" wp14:anchorId="25A83ADA" wp14:editId="088E3802">
+            <wp:extent cx="4541520" cy="2426167"/>
+            <wp:effectExtent l="0" t="0" r="0" b="0"/>
+            <wp:docPr id="1886812924" name="Imagen 1"/>
+            <wp:cNvGraphicFramePr>
+              <a:graphicFrameLocks xmlns:a="http://schemas.openxmlformats.org/drawingml/2006/main" noChangeAspect="1"/>
+            </wp:cNvGraphicFramePr>
+            <a:graphic xmlns:a="http://schemas.openxmlformats.org/drawingml/2006/main">
+              <a:graphicData uri="http://schemas.openxmlformats.org/drawingml/2006/picture">
+                <pic:pic xmlns:pic="http://schemas.openxmlformats.org/drawingml/2006/picture">
+                  <pic:nvPicPr>
+                    <pic:cNvPr id="1886812924" name=""/>
+                    <pic:cNvPicPr/>
+                  </pic:nvPicPr>
+                  <pic:blipFill>
+                    <a:blip r:embed="rId12"/>
+                    <a:stretch>
+                      <a:fillRect/>
+                    </a:stretch>
+                  </pic:blipFill>
+                  <pic:spPr>
+                    <a:xfrm>
+                      <a:off x="0" y="0"/>
+                      <a:ext cx="4555088" cy="2433415"/>
+                    </a:xfrm>
+                    <a:prstGeom prst="rect">
+                      <a:avLst/>
+                    </a:prstGeom>
+                  </pic:spPr>
+                </pic:pic>
+              </a:graphicData>
+            </a:graphic>
+          </wp:inline>
+        </w:drawing>
+      </w:r>
+    </w:p>
+    <w:p>
+      <w:pPr>
+        <w:rPr>
+          <w:rFonts w:ascii="Arial" w:hAnsi="Arial" w:cs="Arial"/>
+        </w:rPr>
+      </w:pPr>
+      <w:r>
+        <w:rPr>
+          <w:rFonts w:ascii="Arial" w:hAnsi="Arial" w:cs="Arial"/>
+        </w:rPr>
+        <w:lastRenderedPageBreak/>
+        <w:t>Pedido sospechoso (</w:t>
+      </w:r>
+      <w:r>
+        <w:rPr>
+          <w:rFonts w:ascii="Arial" w:hAnsi="Arial" w:cs="Arial"/>
+        </w:rPr>
+        <w:t>Total: $30 (supera el límite de $20)</w:t>
+      </w:r>
+    </w:p>
+    <w:p>
+      <w:pPr>
+        <w:rPr>
+          <w:rFonts w:ascii="Arial" w:hAnsi="Arial" w:cs="Arial"/>
+        </w:rPr>
+      </w:pPr>
+      <w:r>
+        <w:rPr>
+          <w:rFonts w:ascii="Arial" w:hAnsi="Arial" w:cs="Arial"/>
+        </w:rPr>
+        <w:t>http://localhost:8080/reactive/recovery/order?price=15&amp;quantity=2&amp;stock=50</w:t>
+      </w:r>
+    </w:p>
+    <w:p>
+      <w:pPr>
+        <w:spacing w:line="360" w:lineRule="auto"/>
+        <w:jc w:val="center"/>
+        <w:rPr>
+          <w:rFonts w:ascii="Arial" w:hAnsi="Arial" w:cs="Arial"/>
+        </w:rPr>
+      </w:pPr>
+      <w:r>
+        <w:rPr>
+          <w:rFonts w:ascii="Arial" w:hAnsi="Arial" w:cs="Arial"/>
+        </w:rPr>
+        <w:drawing>
+          <wp:inline distT="0" distB="0" distL="0" distR="0" wp14:anchorId="6454839A" wp14:editId="53983F98">
+            <wp:extent cx="4890927" cy="2342515"/>
+            <wp:effectExtent l="0" t="0" r="5080" b="635"/>
+            <wp:docPr id="638972753" name="Imagen 1" descr="Interfaz de usuario gráfica, Texto, Aplicación, Correo electrónico&#10;&#10;El contenido generado por IA puede ser incorrecto."/>
+            <wp:cNvGraphicFramePr>
+              <a:graphicFrameLocks xmlns:a="http://schemas.openxmlformats.org/drawingml/2006/main" noChangeAspect="1"/>
+            </wp:cNvGraphicFramePr>
+            <a:graphic xmlns:a="http://schemas.openxmlformats.org/drawingml/2006/main">
+              <a:graphicData uri="http://schemas.openxmlformats.org/drawingml/2006/picture">
+                <pic:pic xmlns:pic="http://schemas.openxmlformats.org/drawingml/2006/picture">
+                  <pic:nvPicPr>
+                    <pic:cNvPr id="638972753" name="Imagen 1" descr="Interfaz de usuario gráfica, Texto, Aplicación, Correo electrónico&#10;&#10;El contenido generado por IA puede ser incorrecto."/>
+                    <pic:cNvPicPr/>
+                  </pic:nvPicPr>
+                  <pic:blipFill>
+                    <a:blip r:embed="rId13"/>
+                    <a:stretch>
+                      <a:fillRect/>
+                    </a:stretch>
+                  </pic:blipFill>
+                  <pic:spPr>
+                    <a:xfrm>
+                      <a:off x="0" y="0"/>
+                      <a:ext cx="4892282" cy="2343164"/>
+                    </a:xfrm>
+                    <a:prstGeom prst="rect">
+                      <a:avLst/>
+                    </a:prstGeom>
+                  </pic:spPr>
+                </pic:pic>
+              </a:graphicData>
+            </a:graphic>
+          </wp:inline>
+        </w:drawing>
+      </w:r>
+    </w:p>
+    <w:p>
+      <w:pPr>
         <w:pStyle w:val="Prrafodelista"/>
         <w:numPr>
           <w:ilvl w:val="0"/>
@@ -1373,6 +1708,7 @@
           <w:rFonts w:ascii="Arial" w:hAnsi="Arial" w:cs="Arial"/>
           <w:b/>
           <w:bCs/>
+          <w:noProof/>
         </w:rPr>
         <w:drawing>
           <wp:inline distT="0" distB="0" distL="0" distR="0" wp14:anchorId="78401B16" wp14:editId="2CCED04B">
@@ -1390,7 +1726,7 @@
                     <pic:cNvPicPr/>
                   </pic:nvPicPr>
                   <pic:blipFill rotWithShape="1">
-                    <a:blip r:embed="rId8"/>
+                    <a:blip r:embed="rId14"/>
                     <a:srcRect b="19112"/>
                     <a:stretch>
                       <a:fillRect/>
@@ -1435,8 +1771,8 @@
           <w:rFonts w:ascii="Arial" w:hAnsi="Arial" w:cs="Arial"/>
           <w:b/>
           <w:bCs/>
-        </w:rPr>
-        <w:lastRenderedPageBreak/>
+          <w:noProof/>
+        </w:rPr>
         <w:drawing>
           <wp:inline distT="0" distB="0" distL="0" distR="0" wp14:anchorId="59EA1BD3" wp14:editId="5AE842E3">
             <wp:extent cx="3267075" cy="2544814"/>
@@ -1453,7 +1789,7 @@
                     <pic:cNvPicPr/>
                   </pic:nvPicPr>
                   <pic:blipFill>
-                    <a:blip r:embed="rId9"/>
+                    <a:blip r:embed="rId15"/>
                     <a:stretch>
                       <a:fillRect/>
                     </a:stretch>
@@ -1489,7 +1825,9 @@
           <w:rFonts w:ascii="Arial" w:hAnsi="Arial" w:cs="Arial"/>
           <w:b/>
           <w:bCs/>
-        </w:rPr>
+          <w:noProof/>
+        </w:rPr>
+        <w:lastRenderedPageBreak/>
         <w:drawing>
           <wp:inline distT="0" distB="0" distL="0" distR="0" wp14:anchorId="3373A6B9" wp14:editId="76080545">
             <wp:extent cx="3205962" cy="3483429"/>
@@ -1506,7 +1844,7 @@
                     <pic:cNvPicPr/>
                   </pic:nvPicPr>
                   <pic:blipFill>
-                    <a:blip r:embed="rId10"/>
+                    <a:blip r:embed="rId16"/>
                     <a:stretch>
                       <a:fillRect/>
                     </a:stretch>
@@ -1621,6 +1959,7 @@
       <w:r>
         <w:rPr>
           <w:rFonts w:ascii="Arial" w:hAnsi="Arial" w:cs="Arial"/>
+          <w:noProof/>
         </w:rPr>
         <w:lastRenderedPageBreak/>
         <w:drawing>
@@ -1639,7 +1978,7 @@
                     <pic:cNvPicPr/>
                   </pic:nvPicPr>
                   <pic:blipFill>
-                    <a:blip r:embed="rId11"/>
+                    <a:blip r:embed="rId17"/>
                     <a:stretch>
                       <a:fillRect/>
                     </a:stretch>
@@ -1671,6 +2010,7 @@
       <w:r>
         <w:rPr>
           <w:rFonts w:ascii="Arial" w:hAnsi="Arial" w:cs="Arial"/>
+          <w:noProof/>
         </w:rPr>
         <w:drawing>
           <wp:inline distT="0" distB="0" distL="0" distR="0" wp14:anchorId="3222F49E" wp14:editId="0D490A6C">
@@ -1688,7 +2028,7 @@
                     <pic:cNvPicPr/>
                   </pic:nvPicPr>
                   <pic:blipFill>
-                    <a:blip r:embed="rId12"/>
+                    <a:blip r:embed="rId18"/>
                     <a:stretch>
                       <a:fillRect/>
                     </a:stretch>
@@ -1807,6 +2147,7 @@
           <w:rFonts w:ascii="Arial" w:hAnsi="Arial" w:cs="Arial"/>
           <w:b/>
           <w:bCs/>
+          <w:noProof/>
         </w:rPr>
         <w:drawing>
           <wp:inline distT="0" distB="0" distL="0" distR="0" wp14:anchorId="4424A814" wp14:editId="4E526267">
@@ -1824,7 +2165,7 @@
                     <pic:cNvPicPr/>
                   </pic:nvPicPr>
                   <pic:blipFill>
-                    <a:blip r:embed="rId13"/>
+                    <a:blip r:embed="rId19"/>
                     <a:stretch>
                       <a:fillRect/>
                     </a:stretch>
@@ -1860,6 +2201,7 @@
           <w:rFonts w:ascii="Arial" w:hAnsi="Arial" w:cs="Arial"/>
           <w:b/>
           <w:bCs/>
+          <w:noProof/>
         </w:rPr>
         <w:drawing>
           <wp:inline distT="0" distB="0" distL="0" distR="0" wp14:anchorId="4BD3E3D0" wp14:editId="58DD4A7B">
@@ -1877,7 +2219,7 @@
                     <pic:cNvPicPr/>
                   </pic:nvPicPr>
                   <pic:blipFill>
-                    <a:blip r:embed="rId14"/>
+                    <a:blip r:embed="rId20"/>
                     <a:stretch>
                       <a:fillRect/>
                     </a:stretch>
@@ -1986,7 +2328,6 @@
         <w:t xml:space="preserve"> explícitamente el procesamiento no bloqueante mediante la introducción de retrasos artificiales (</w:t>
       </w:r>
       <w:proofErr w:type="spellStart"/>
-      <w:proofErr w:type="gramStart"/>
       <w:r>
         <w:rPr>
           <w:rFonts w:ascii="Arial" w:hAnsi="Arial" w:cs="Arial"/>
@@ -2000,14 +2341,7 @@
         <w:rPr>
           <w:rFonts w:ascii="Arial" w:hAnsi="Arial" w:cs="Arial"/>
         </w:rPr>
-        <w:t>(</w:t>
-      </w:r>
-      <w:proofErr w:type="gramEnd"/>
-      <w:r>
-        <w:rPr>
-          <w:rFonts w:ascii="Arial" w:hAnsi="Arial" w:cs="Arial"/>
-        </w:rPr>
-        <w:t>)). Este permite observar </w:t>
+        <w:t>()). Este permite observar </w:t>
       </w:r>
       <w:proofErr w:type="spellStart"/>
       <w:r>
@@ -2054,6 +2388,7 @@
           <w:rFonts w:ascii="Arial" w:hAnsi="Arial" w:cs="Arial"/>
           <w:b/>
           <w:bCs/>
+          <w:noProof/>
         </w:rPr>
         <w:drawing>
           <wp:inline distT="0" distB="0" distL="0" distR="0" wp14:anchorId="72144D38" wp14:editId="5EF4CCA9">
@@ -2071,7 +2406,7 @@
                     <pic:cNvPicPr/>
                   </pic:nvPicPr>
                   <pic:blipFill>
-                    <a:blip r:embed="rId15"/>
+                    <a:blip r:embed="rId21"/>
                     <a:stretch>
                       <a:fillRect/>
                     </a:stretch>
@@ -2107,6 +2442,7 @@
           <w:rFonts w:ascii="Arial" w:hAnsi="Arial" w:cs="Arial"/>
           <w:b/>
           <w:bCs/>
+          <w:noProof/>
         </w:rPr>
         <w:drawing>
           <wp:inline distT="0" distB="0" distL="0" distR="0" wp14:anchorId="426C0A57" wp14:editId="683C62D4">
@@ -2124,7 +2460,7 @@
                     <pic:cNvPicPr/>
                   </pic:nvPicPr>
                   <pic:blipFill>
-                    <a:blip r:embed="rId16"/>
+                    <a:blip r:embed="rId22"/>
                     <a:stretch>
                       <a:fillRect/>
                     </a:stretch>
@@ -2194,7 +2530,7 @@
           <w:rFonts w:ascii="Arial" w:hAnsi="Arial" w:cs="Arial"/>
         </w:rPr>
       </w:pPr>
-      <w:hyperlink r:id="rId17" w:history="1">
+      <w:hyperlink r:id="rId23" w:history="1">
         <w:r>
           <w:rPr>
             <w:rStyle w:val="Hipervnculo"/>
@@ -2219,6 +2555,7 @@
           <w:rFonts w:ascii="Arial" w:hAnsi="Arial" w:cs="Arial"/>
           <w:b/>
           <w:bCs/>
+          <w:noProof/>
         </w:rPr>
         <w:drawing>
           <wp:inline distT="0" distB="0" distL="0" distR="0" wp14:anchorId="77AA198B" wp14:editId="0AF4798C">
@@ -2236,7 +2573,7 @@
                     <pic:cNvPicPr/>
                   </pic:nvPicPr>
                   <pic:blipFill>
-                    <a:blip r:embed="rId18"/>
+                    <a:blip r:embed="rId24"/>
                     <a:stretch>
                       <a:fillRect/>
                     </a:stretch>
@@ -2281,6 +2618,7 @@
       <w:r>
         <w:rPr>
           <w:rFonts w:ascii="Arial" w:hAnsi="Arial" w:cs="Arial"/>
+          <w:noProof/>
         </w:rPr>
         <w:drawing>
           <wp:inline distT="0" distB="0" distL="0" distR="0" wp14:anchorId="2E9BD5A0" wp14:editId="04AB9900">
@@ -2298,7 +2636,7 @@
                     <pic:cNvPicPr/>
                   </pic:nvPicPr>
                   <pic:blipFill>
-                    <a:blip r:embed="rId19"/>
+                    <a:blip r:embed="rId25"/>
                     <a:stretch>
                       <a:fillRect/>
                     </a:stretch>

</xml_diff>